<commit_message>
version 1 for all questions
</commit_message>
<xml_diff>
--- a/Assignment/assignment.docx
+++ b/Assignment/assignment.docx
@@ -100,7 +100,6 @@
           <w:lang w:val="fr-FR" w:eastAsia="zh-CN"/>
         </w:rPr>
       </w:pPr>
-      <w:proofErr w:type="gramStart"/>
       <w:r>
         <w:rPr>
           <w:rFonts w:ascii="Times New Roman" w:hAnsi="Times New Roman" w:cs="Times New Roman"/>
@@ -108,7 +107,6 @@
         </w:rPr>
         <w:t>CPU:</w:t>
       </w:r>
-      <w:proofErr w:type="gramEnd"/>
     </w:p>
     <w:p>
       <w:pPr>
@@ -222,21 +220,12 @@
           <w:lang w:eastAsia="zh-CN"/>
         </w:rPr>
       </w:pPr>
-      <w:proofErr w:type="gramStart"/>
-      <w:r>
-        <w:rPr>
-          <w:rFonts w:ascii="Times New Roman" w:hAnsi="Times New Roman" w:cs="Times New Roman"/>
-          <w:lang w:eastAsia="zh-CN"/>
-        </w:rPr>
-        <w:t>D(</w:t>
-      </w:r>
-      <w:proofErr w:type="gramEnd"/>
-      <w:r>
-        <w:rPr>
-          <w:rFonts w:ascii="Times New Roman" w:hAnsi="Times New Roman" w:cs="Times New Roman"/>
-          <w:lang w:eastAsia="zh-CN"/>
-        </w:rPr>
-        <w:t xml:space="preserve">Disk = U(Disk) / X(system) = B(Disk) / C = 2765 / 1267 = </w:t>
+      <w:r>
+        <w:rPr>
+          <w:rFonts w:ascii="Times New Roman" w:hAnsi="Times New Roman" w:cs="Times New Roman"/>
+          <w:lang w:eastAsia="zh-CN"/>
+        </w:rPr>
+        <w:t xml:space="preserve">D(Disk = U(Disk) / X(system) = B(Disk) / C = 2765 / 1267 = </w:t>
       </w:r>
       <w:r>
         <w:rPr>
@@ -297,47 +286,22 @@
           <w:rFonts w:ascii="Times New Roman" w:hAnsi="Times New Roman" w:cs="Times New Roman"/>
           <w:lang w:eastAsia="zh-CN"/>
         </w:rPr>
-        <w:t xml:space="preserve">According to </w:t>
-      </w:r>
-      <w:proofErr w:type="gramStart"/>
-      <w:r>
-        <w:rPr>
-          <w:rFonts w:ascii="Times New Roman" w:hAnsi="Times New Roman" w:cs="Times New Roman"/>
-          <w:lang w:eastAsia="zh-CN"/>
-        </w:rPr>
-        <w:t>X(</w:t>
-      </w:r>
-      <w:proofErr w:type="gramEnd"/>
-      <w:r>
-        <w:rPr>
-          <w:rFonts w:ascii="Times New Roman" w:hAnsi="Times New Roman" w:cs="Times New Roman"/>
-          <w:lang w:eastAsia="zh-CN"/>
-        </w:rPr>
-        <w:t>0) = U(j) / D(j)  and U(j) &lt;= 1, we can get</w:t>
-      </w:r>
-    </w:p>
-    <w:p>
-      <w:pPr>
-        <w:rPr>
-          <w:rFonts w:ascii="Times New Roman" w:hAnsi="Times New Roman" w:cs="Times New Roman"/>
-          <w:lang w:eastAsia="zh-CN"/>
-        </w:rPr>
-      </w:pPr>
-      <w:proofErr w:type="gramStart"/>
-      <w:r>
-        <w:rPr>
-          <w:rFonts w:ascii="Times New Roman" w:hAnsi="Times New Roman" w:cs="Times New Roman"/>
-          <w:lang w:eastAsia="zh-CN"/>
-        </w:rPr>
-        <w:t>X(</w:t>
-      </w:r>
-      <w:proofErr w:type="gramEnd"/>
-      <w:r>
-        <w:rPr>
-          <w:rFonts w:ascii="Times New Roman" w:hAnsi="Times New Roman" w:cs="Times New Roman"/>
-          <w:lang w:eastAsia="zh-CN"/>
-        </w:rPr>
-        <w:t>0) &lt;= 1 / D(j)</w:t>
+        <w:t>According to X(0) = U(j) / D(j)  and U(j) &lt;= 1, we can get</w:t>
+      </w:r>
+    </w:p>
+    <w:p>
+      <w:pPr>
+        <w:rPr>
+          <w:rFonts w:ascii="Times New Roman" w:hAnsi="Times New Roman" w:cs="Times New Roman"/>
+          <w:lang w:eastAsia="zh-CN"/>
+        </w:rPr>
+      </w:pPr>
+      <w:r>
+        <w:rPr>
+          <w:rFonts w:ascii="Times New Roman" w:hAnsi="Times New Roman" w:cs="Times New Roman"/>
+          <w:lang w:eastAsia="zh-CN"/>
+        </w:rPr>
+        <w:t>X(0) &lt;= 1 / D(j)</w:t>
       </w:r>
       <w:r>
         <w:rPr>
@@ -367,23 +331,7 @@
           <w:rFonts w:ascii="Times New Roman" w:hAnsi="Times New Roman" w:cs="Times New Roman"/>
           <w:lang w:eastAsia="zh-CN"/>
         </w:rPr>
-        <w:t xml:space="preserve">So </w:t>
-      </w:r>
-      <w:proofErr w:type="gramStart"/>
-      <w:r>
-        <w:rPr>
-          <w:rFonts w:ascii="Times New Roman" w:hAnsi="Times New Roman" w:cs="Times New Roman"/>
-          <w:lang w:eastAsia="zh-CN"/>
-        </w:rPr>
-        <w:t>X(</w:t>
-      </w:r>
-      <w:proofErr w:type="gramEnd"/>
-      <w:r>
-        <w:rPr>
-          <w:rFonts w:ascii="Times New Roman" w:hAnsi="Times New Roman" w:cs="Times New Roman"/>
-          <w:lang w:eastAsia="zh-CN"/>
-        </w:rPr>
-        <w:t>0) &lt;= 1 / max(D(j))</w:t>
+        <w:t>So X(0) &lt;= 1 / max(D(j))</w:t>
       </w:r>
     </w:p>
     <w:p>
@@ -421,23 +369,7 @@
           <w:rFonts w:ascii="Times New Roman" w:hAnsi="Times New Roman" w:cs="Times New Roman"/>
           <w:lang w:eastAsia="zh-CN"/>
         </w:rPr>
-        <w:t xml:space="preserve">So </w:t>
-      </w:r>
-      <w:proofErr w:type="gramStart"/>
-      <w:r>
-        <w:rPr>
-          <w:rFonts w:ascii="Times New Roman" w:hAnsi="Times New Roman" w:cs="Times New Roman"/>
-          <w:lang w:eastAsia="zh-CN"/>
-        </w:rPr>
-        <w:t>X(</w:t>
-      </w:r>
-      <w:proofErr w:type="gramEnd"/>
-      <w:r>
-        <w:rPr>
-          <w:rFonts w:ascii="Times New Roman" w:hAnsi="Times New Roman" w:cs="Times New Roman"/>
-          <w:lang w:eastAsia="zh-CN"/>
-        </w:rPr>
-        <w:t>0)</w:t>
+        <w:t>So X(0)</w:t>
       </w:r>
       <w:r>
         <w:rPr>
@@ -481,23 +413,7 @@
           <w:rFonts w:ascii="Times New Roman" w:hAnsi="Times New Roman" w:cs="Times New Roman"/>
           <w:lang w:eastAsia="zh-CN"/>
         </w:rPr>
-        <w:t xml:space="preserve">There is another bound for </w:t>
-      </w:r>
-      <w:proofErr w:type="gramStart"/>
-      <w:r>
-        <w:rPr>
-          <w:rFonts w:ascii="Times New Roman" w:hAnsi="Times New Roman" w:cs="Times New Roman"/>
-          <w:lang w:eastAsia="zh-CN"/>
-        </w:rPr>
-        <w:t>X(</w:t>
-      </w:r>
-      <w:proofErr w:type="gramEnd"/>
-      <w:r>
-        <w:rPr>
-          <w:rFonts w:ascii="Times New Roman" w:hAnsi="Times New Roman" w:cs="Times New Roman"/>
-          <w:lang w:eastAsia="zh-CN"/>
-        </w:rPr>
-        <w:t>0)</w:t>
+        <w:t>There is another bound for X(0)</w:t>
       </w:r>
       <w:r>
         <w:rPr>
@@ -522,21 +438,12 @@
           <w:lang w:eastAsia="zh-CN"/>
         </w:rPr>
       </w:pPr>
-      <w:proofErr w:type="gramStart"/>
-      <w:r>
-        <w:rPr>
-          <w:rFonts w:ascii="Times New Roman" w:hAnsi="Times New Roman" w:cs="Times New Roman"/>
-          <w:lang w:eastAsia="zh-CN"/>
-        </w:rPr>
-        <w:t>X(</w:t>
-      </w:r>
-      <w:proofErr w:type="gramEnd"/>
-      <w:r>
-        <w:rPr>
-          <w:rFonts w:ascii="Times New Roman" w:hAnsi="Times New Roman" w:cs="Times New Roman"/>
-          <w:lang w:eastAsia="zh-CN"/>
-        </w:rPr>
-        <w:t>0) &lt;= N / (think time + D(CPU) + D(Disk))</w:t>
+      <w:r>
+        <w:rPr>
+          <w:rFonts w:ascii="Times New Roman" w:hAnsi="Times New Roman" w:cs="Times New Roman"/>
+          <w:lang w:eastAsia="zh-CN"/>
+        </w:rPr>
+        <w:t>X(0) &lt;= N / (think time + D(CPU) + D(Disk))</w:t>
       </w:r>
     </w:p>
     <w:p>
@@ -644,23 +551,7 @@
           <w:rFonts w:ascii="Times New Roman" w:hAnsi="Times New Roman" w:cs="Times New Roman"/>
           <w:lang w:eastAsia="zh-CN"/>
         </w:rPr>
-        <w:t xml:space="preserve">Therefore when </w:t>
-      </w:r>
-      <w:proofErr w:type="gramStart"/>
-      <w:r>
-        <w:rPr>
-          <w:rFonts w:ascii="Times New Roman" w:hAnsi="Times New Roman" w:cs="Times New Roman"/>
-          <w:lang w:eastAsia="zh-CN"/>
-        </w:rPr>
-        <w:t>X(</w:t>
-      </w:r>
-      <w:proofErr w:type="gramEnd"/>
-      <w:r>
-        <w:rPr>
-          <w:rFonts w:ascii="Times New Roman" w:hAnsi="Times New Roman" w:cs="Times New Roman"/>
-          <w:lang w:eastAsia="zh-CN"/>
-        </w:rPr>
-        <w:t>0) == 1 / D(CPU),  N =</w:t>
+        <w:t>Therefore when X(0) == 1 / D(CPU),  N =</w:t>
       </w:r>
       <w:r>
         <w:rPr>
@@ -692,21 +583,12 @@
           <w:lang w:eastAsia="zh-CN"/>
         </w:rPr>
       </w:pPr>
-      <w:proofErr w:type="gramStart"/>
-      <w:r>
-        <w:rPr>
-          <w:rFonts w:ascii="Times New Roman" w:hAnsi="Times New Roman" w:cs="Times New Roman"/>
-          <w:lang w:eastAsia="zh-CN"/>
-        </w:rPr>
-        <w:t>So</w:t>
-      </w:r>
-      <w:proofErr w:type="gramEnd"/>
-      <w:r>
-        <w:rPr>
-          <w:rFonts w:ascii="Times New Roman" w:hAnsi="Times New Roman" w:cs="Times New Roman"/>
-          <w:lang w:eastAsia="zh-CN"/>
-        </w:rPr>
-        <w:t xml:space="preserve"> we can get the plot:</w:t>
+      <w:r>
+        <w:rPr>
+          <w:rFonts w:ascii="Times New Roman" w:hAnsi="Times New Roman" w:cs="Times New Roman"/>
+          <w:lang w:eastAsia="zh-CN"/>
+        </w:rPr>
+        <w:t>So we can get the plot:</w:t>
       </w:r>
     </w:p>
     <w:p>
@@ -868,23 +750,7 @@
           <w:rFonts w:ascii="Times New Roman" w:hAnsi="Times New Roman" w:cs="Times New Roman"/>
           <w:lang w:eastAsia="zh-CN"/>
         </w:rPr>
-        <w:t xml:space="preserve">The exponential inter-arrivals </w:t>
-      </w:r>
-      <w:proofErr w:type="gramStart"/>
-      <w:r>
-        <w:rPr>
-          <w:rFonts w:ascii="Times New Roman" w:hAnsi="Times New Roman" w:cs="Times New Roman"/>
-          <w:lang w:eastAsia="zh-CN"/>
-        </w:rPr>
-        <w:t>is</w:t>
-      </w:r>
-      <w:proofErr w:type="gramEnd"/>
-      <w:r>
-        <w:rPr>
-          <w:rFonts w:ascii="Times New Roman" w:hAnsi="Times New Roman" w:cs="Times New Roman"/>
-          <w:lang w:eastAsia="zh-CN"/>
-        </w:rPr>
-        <w:t xml:space="preserve"> </w:t>
+        <w:t xml:space="preserve">The exponential inter-arrivals is </w:t>
       </w:r>
       <w:r>
         <w:rPr>
@@ -972,85 +838,37 @@
           <w:rFonts w:ascii="Times New Roman" w:hAnsi="Times New Roman" w:cs="Times New Roman" w:hint="eastAsia"/>
           <w:lang w:eastAsia="zh-CN"/>
         </w:rPr>
-        <w:t xml:space="preserve">State 2 = there is 2 </w:t>
-      </w:r>
-      <w:proofErr w:type="gramStart"/>
-      <w:r>
-        <w:rPr>
-          <w:rFonts w:ascii="Times New Roman" w:hAnsi="Times New Roman" w:cs="Times New Roman" w:hint="eastAsia"/>
-          <w:lang w:eastAsia="zh-CN"/>
-        </w:rPr>
-        <w:t>query</w:t>
-      </w:r>
-      <w:proofErr w:type="gramEnd"/>
-      <w:r>
-        <w:rPr>
-          <w:rFonts w:ascii="Times New Roman" w:hAnsi="Times New Roman" w:cs="Times New Roman" w:hint="eastAsia"/>
-          <w:lang w:eastAsia="zh-CN"/>
-        </w:rPr>
-        <w:t xml:space="preserve"> in the system.</w:t>
-      </w:r>
-    </w:p>
-    <w:p>
-      <w:pPr>
-        <w:rPr>
-          <w:rFonts w:ascii="Times New Roman" w:hAnsi="Times New Roman" w:cs="Times New Roman"/>
-          <w:lang w:eastAsia="zh-CN"/>
-        </w:rPr>
-      </w:pPr>
-      <w:r>
-        <w:rPr>
-          <w:rFonts w:ascii="Times New Roman" w:hAnsi="Times New Roman" w:cs="Times New Roman" w:hint="eastAsia"/>
-          <w:lang w:eastAsia="zh-CN"/>
-        </w:rPr>
-        <w:t xml:space="preserve">State 3 = there is 3 </w:t>
-      </w:r>
-      <w:proofErr w:type="gramStart"/>
-      <w:r>
-        <w:rPr>
-          <w:rFonts w:ascii="Times New Roman" w:hAnsi="Times New Roman" w:cs="Times New Roman" w:hint="eastAsia"/>
-          <w:lang w:eastAsia="zh-CN"/>
-        </w:rPr>
-        <w:t>query</w:t>
-      </w:r>
-      <w:proofErr w:type="gramEnd"/>
-      <w:r>
-        <w:rPr>
-          <w:rFonts w:ascii="Times New Roman" w:hAnsi="Times New Roman" w:cs="Times New Roman" w:hint="eastAsia"/>
-          <w:lang w:eastAsia="zh-CN"/>
-        </w:rPr>
-        <w:t xml:space="preserve"> in the system.</w:t>
-      </w:r>
-    </w:p>
-    <w:p>
-      <w:pPr>
-        <w:rPr>
-          <w:rFonts w:ascii="Times New Roman" w:hAnsi="Times New Roman" w:cs="Times New Roman"/>
-          <w:lang w:eastAsia="zh-CN"/>
-        </w:rPr>
-      </w:pPr>
-      <w:r>
-        <w:rPr>
-          <w:rFonts w:ascii="Times New Roman" w:hAnsi="Times New Roman" w:cs="Times New Roman" w:hint="eastAsia"/>
-          <w:lang w:eastAsia="zh-CN"/>
-        </w:rPr>
-        <w:t xml:space="preserve">State 4 = there is 4 </w:t>
-      </w:r>
-      <w:proofErr w:type="gramStart"/>
-      <w:r>
-        <w:rPr>
-          <w:rFonts w:ascii="Times New Roman" w:hAnsi="Times New Roman" w:cs="Times New Roman" w:hint="eastAsia"/>
-          <w:lang w:eastAsia="zh-CN"/>
-        </w:rPr>
-        <w:t>query</w:t>
-      </w:r>
-      <w:proofErr w:type="gramEnd"/>
-      <w:r>
-        <w:rPr>
-          <w:rFonts w:ascii="Times New Roman" w:hAnsi="Times New Roman" w:cs="Times New Roman" w:hint="eastAsia"/>
-          <w:lang w:eastAsia="zh-CN"/>
-        </w:rPr>
-        <w:t xml:space="preserve"> in the system.</w:t>
+        <w:t>State 2 = there is 2 query in the system.</w:t>
+      </w:r>
+    </w:p>
+    <w:p>
+      <w:pPr>
+        <w:rPr>
+          <w:rFonts w:ascii="Times New Roman" w:hAnsi="Times New Roman" w:cs="Times New Roman"/>
+          <w:lang w:eastAsia="zh-CN"/>
+        </w:rPr>
+      </w:pPr>
+      <w:r>
+        <w:rPr>
+          <w:rFonts w:ascii="Times New Roman" w:hAnsi="Times New Roman" w:cs="Times New Roman" w:hint="eastAsia"/>
+          <w:lang w:eastAsia="zh-CN"/>
+        </w:rPr>
+        <w:t>State 3 = there is 3 query in the system.</w:t>
+      </w:r>
+    </w:p>
+    <w:p>
+      <w:pPr>
+        <w:rPr>
+          <w:rFonts w:ascii="Times New Roman" w:hAnsi="Times New Roman" w:cs="Times New Roman"/>
+          <w:lang w:eastAsia="zh-CN"/>
+        </w:rPr>
+      </w:pPr>
+      <w:r>
+        <w:rPr>
+          <w:rFonts w:ascii="Times New Roman" w:hAnsi="Times New Roman" w:cs="Times New Roman" w:hint="eastAsia"/>
+          <w:lang w:eastAsia="zh-CN"/>
+        </w:rPr>
+        <w:t>State 4 = there is 4 query in the system.</w:t>
       </w:r>
     </w:p>
     <w:p>
@@ -1095,23 +913,7 @@
           <w:rFonts w:ascii="Times New Roman" w:hAnsi="Times New Roman" w:cs="Times New Roman" w:hint="eastAsia"/>
           <w:lang w:eastAsia="zh-CN"/>
         </w:rPr>
-        <w:t xml:space="preserve">State n = there is 4 query in the </w:t>
-      </w:r>
-      <w:proofErr w:type="gramStart"/>
-      <w:r>
-        <w:rPr>
-          <w:rFonts w:ascii="Times New Roman" w:hAnsi="Times New Roman" w:cs="Times New Roman" w:hint="eastAsia"/>
-          <w:lang w:eastAsia="zh-CN"/>
-        </w:rPr>
-        <w:t>system(</w:t>
-      </w:r>
-      <w:proofErr w:type="gramEnd"/>
-      <w:r>
-        <w:rPr>
-          <w:rFonts w:ascii="Times New Roman" w:hAnsi="Times New Roman" w:cs="Times New Roman" w:hint="eastAsia"/>
-          <w:lang w:eastAsia="zh-CN"/>
-        </w:rPr>
-        <w:t xml:space="preserve">4 at server, n </w:t>
+        <w:t xml:space="preserve">State n = there is 4 query in the system(4 at server, n </w:t>
       </w:r>
       <w:r>
         <w:rPr>
@@ -1155,39 +957,7 @@
           <w:rFonts w:ascii="Times New Roman" w:hAnsi="Times New Roman" w:cs="Times New Roman" w:hint="eastAsia"/>
           <w:lang w:eastAsia="zh-CN"/>
         </w:rPr>
-        <w:t xml:space="preserve">State n + 4 = there is </w:t>
-      </w:r>
-      <w:proofErr w:type="spellStart"/>
-      <w:r>
-        <w:rPr>
-          <w:rFonts w:ascii="Times New Roman" w:hAnsi="Times New Roman" w:cs="Times New Roman" w:hint="eastAsia"/>
-          <w:lang w:eastAsia="zh-CN"/>
-        </w:rPr>
-        <w:t>n</w:t>
-      </w:r>
-      <w:proofErr w:type="spellEnd"/>
-      <w:r>
-        <w:rPr>
-          <w:rFonts w:ascii="Times New Roman" w:hAnsi="Times New Roman" w:cs="Times New Roman" w:hint="eastAsia"/>
-          <w:lang w:eastAsia="zh-CN"/>
-        </w:rPr>
-        <w:t xml:space="preserve"> + 4 query in the </w:t>
-      </w:r>
-      <w:proofErr w:type="gramStart"/>
-      <w:r>
-        <w:rPr>
-          <w:rFonts w:ascii="Times New Roman" w:hAnsi="Times New Roman" w:cs="Times New Roman" w:hint="eastAsia"/>
-          <w:lang w:eastAsia="zh-CN"/>
-        </w:rPr>
-        <w:t>system(</w:t>
-      </w:r>
-      <w:proofErr w:type="gramEnd"/>
-      <w:r>
-        <w:rPr>
-          <w:rFonts w:ascii="Times New Roman" w:hAnsi="Times New Roman" w:cs="Times New Roman" w:hint="eastAsia"/>
-          <w:lang w:eastAsia="zh-CN"/>
-        </w:rPr>
-        <w:t>4 at server, n at queue)</w:t>
+        <w:t>State n + 4 = there is n + 4 query in the system(4 at server, n at queue)</w:t>
       </w:r>
     </w:p>
     <w:p>
@@ -1412,23 +1182,7 @@
           <w:rFonts w:ascii="Times New Roman" w:hAnsi="Times New Roman" w:cs="Times New Roman" w:hint="eastAsia"/>
           <w:lang w:eastAsia="zh-CN"/>
         </w:rPr>
-        <w:t>(</w:t>
-      </w:r>
-      <w:proofErr w:type="spellStart"/>
-      <w:r>
-        <w:rPr>
-          <w:rFonts w:ascii="Times New Roman" w:hAnsi="Times New Roman" w:cs="Times New Roman" w:hint="eastAsia"/>
-          <w:lang w:eastAsia="zh-CN"/>
-        </w:rPr>
-        <w:t>i</w:t>
-      </w:r>
-      <w:proofErr w:type="spellEnd"/>
-      <w:r>
-        <w:rPr>
-          <w:rFonts w:ascii="Times New Roman" w:hAnsi="Times New Roman" w:cs="Times New Roman" w:hint="eastAsia"/>
-          <w:lang w:eastAsia="zh-CN"/>
-        </w:rPr>
-        <w:t>)</w:t>
+        <w:t>(i)</w:t>
       </w:r>
     </w:p>
     <w:p>
@@ -1854,23 +1608,7 @@
           <w:rFonts w:ascii="Times New Roman" w:hAnsi="Times New Roman" w:cs="Times New Roman"/>
           <w:lang w:eastAsia="zh-CN"/>
         </w:rPr>
-        <w:t xml:space="preserve"> increased, so there is little drop in the total value of </w:t>
-      </w:r>
-      <w:proofErr w:type="spellStart"/>
-      <w:r>
-        <w:rPr>
-          <w:rFonts w:ascii="Times New Roman" w:hAnsi="Times New Roman" w:cs="Times New Roman"/>
-          <w:lang w:eastAsia="zh-CN"/>
-        </w:rPr>
-        <w:t>Pn</w:t>
-      </w:r>
-      <w:proofErr w:type="spellEnd"/>
-      <w:r>
-        <w:rPr>
-          <w:rFonts w:ascii="Times New Roman" w:hAnsi="Times New Roman" w:cs="Times New Roman"/>
-          <w:lang w:eastAsia="zh-CN"/>
-        </w:rPr>
-        <w:t>, which is the blocking probability.</w:t>
+        <w:t xml:space="preserve"> increased, so there is little drop in the total value of Pn, which is the blocking probability.</w:t>
       </w:r>
     </w:p>
     <w:p>
@@ -1932,23 +1670,35 @@
           <w:rFonts w:ascii="Times New Roman" w:hAnsi="Times New Roman" w:cs="Times New Roman"/>
           <w:lang w:eastAsia="zh-CN"/>
         </w:rPr>
-        <w:t xml:space="preserve">Set: jobs complete at Disk at a rate of </w:t>
-      </w:r>
-      <w:proofErr w:type="gramStart"/>
-      <w:r>
-        <w:rPr>
-          <w:rFonts w:ascii="Times New Roman" w:hAnsi="Times New Roman" w:cs="Times New Roman"/>
-          <w:lang w:eastAsia="zh-CN"/>
-        </w:rPr>
-        <w:t>x ,</w:t>
-      </w:r>
-      <w:proofErr w:type="gramEnd"/>
-      <w:r>
-        <w:rPr>
-          <w:rFonts w:ascii="Times New Roman" w:hAnsi="Times New Roman" w:cs="Times New Roman"/>
-          <w:lang w:eastAsia="zh-CN"/>
-        </w:rPr>
-        <w:t xml:space="preserve"> according to the mean processing times for CPU1 , CPU2 and Disk,  the rate for CPU1 is x, the rate for CPU2 is x/2.</w:t>
+        <w:t>Set: jobs complete at Disk at a rate of x</w:t>
+      </w:r>
+      <w:r>
+        <w:rPr>
+          <w:rFonts w:ascii="Times New Roman" w:hAnsi="Times New Roman" w:cs="Times New Roman" w:hint="eastAsia"/>
+          <w:lang w:eastAsia="zh-CN"/>
+        </w:rPr>
+        <w:t xml:space="preserve"> = 1 </w:t>
+      </w:r>
+      <w:r>
+        <w:rPr>
+          <w:rFonts w:ascii="Times New Roman" w:hAnsi="Times New Roman" w:cs="Times New Roman"/>
+          <w:lang w:eastAsia="zh-CN"/>
+        </w:rPr>
+        <w:t xml:space="preserve">/ </w:t>
+      </w:r>
+      <w:r>
+        <w:rPr>
+          <w:rFonts w:ascii="Times New Roman" w:hAnsi="Times New Roman" w:cs="Times New Roman"/>
+          <w:lang w:eastAsia="zh-CN"/>
+        </w:rPr>
+        <w:t>0.2</w:t>
+      </w:r>
+      <w:r>
+        <w:rPr>
+          <w:rFonts w:ascii="Times New Roman" w:hAnsi="Times New Roman" w:cs="Times New Roman"/>
+          <w:lang w:eastAsia="zh-CN"/>
+        </w:rPr>
+        <w:t xml:space="preserve"> , according to the mean processing times for CPU1 , CPU2 and Disk,  the rate for CPU1 is x, the rate for CPU2 is x/2.</w:t>
       </w:r>
     </w:p>
     <w:p>
@@ -2121,85 +1871,37 @@
           <w:rFonts w:ascii="Times New Roman" w:hAnsi="Times New Roman" w:cs="Times New Roman"/>
           <w:lang w:eastAsia="zh-CN"/>
         </w:rPr>
-        <w:t>[ 0.17107984</w:t>
-      </w:r>
-      <w:proofErr w:type="gramStart"/>
-      <w:r>
-        <w:rPr>
-          <w:rFonts w:ascii="Times New Roman" w:hAnsi="Times New Roman" w:cs="Times New Roman"/>
-          <w:lang w:eastAsia="zh-CN"/>
-        </w:rPr>
-        <w:t>,  0.09117845</w:t>
-      </w:r>
-      <w:proofErr w:type="gramEnd"/>
-      <w:r>
-        <w:rPr>
-          <w:rFonts w:ascii="Times New Roman" w:hAnsi="Times New Roman" w:cs="Times New Roman"/>
-          <w:lang w:eastAsia="zh-CN"/>
-        </w:rPr>
-        <w:t>,  0.15980279,  0.0500653 ,  0.09350334,</w:t>
-      </w:r>
-    </w:p>
-    <w:p>
-      <w:pPr>
-        <w:rPr>
-          <w:rFonts w:ascii="Times New Roman" w:hAnsi="Times New Roman" w:cs="Times New Roman"/>
-          <w:lang w:eastAsia="zh-CN"/>
-        </w:rPr>
-      </w:pPr>
-      <w:r>
-        <w:rPr>
-          <w:rFonts w:ascii="Times New Roman" w:hAnsi="Times New Roman" w:cs="Times New Roman"/>
-          <w:lang w:eastAsia="zh-CN"/>
-        </w:rPr>
-        <w:t xml:space="preserve">        0.12132185</w:t>
-      </w:r>
-      <w:proofErr w:type="gramStart"/>
-      <w:r>
-        <w:rPr>
-          <w:rFonts w:ascii="Times New Roman" w:hAnsi="Times New Roman" w:cs="Times New Roman"/>
-          <w:lang w:eastAsia="zh-CN"/>
-        </w:rPr>
-        <w:t>,  0.02592787</w:t>
-      </w:r>
-      <w:proofErr w:type="gramEnd"/>
-      <w:r>
-        <w:rPr>
-          <w:rFonts w:ascii="Times New Roman" w:hAnsi="Times New Roman" w:cs="Times New Roman"/>
-          <w:lang w:eastAsia="zh-CN"/>
-        </w:rPr>
-        <w:t>,  0.05722703,  0.10208138,  0.01296393,</w:t>
-      </w:r>
-    </w:p>
-    <w:p>
-      <w:pPr>
-        <w:rPr>
-          <w:rFonts w:ascii="Times New Roman" w:hAnsi="Times New Roman" w:cs="Times New Roman"/>
-          <w:lang w:eastAsia="zh-CN"/>
-        </w:rPr>
-      </w:pPr>
-      <w:r>
-        <w:rPr>
-          <w:rFonts w:ascii="Times New Roman" w:hAnsi="Times New Roman" w:cs="Times New Roman"/>
-          <w:lang w:eastAsia="zh-CN"/>
-        </w:rPr>
-        <w:t xml:space="preserve">        </w:t>
-      </w:r>
-      <w:proofErr w:type="gramStart"/>
-      <w:r>
-        <w:rPr>
-          <w:rFonts w:ascii="Times New Roman" w:hAnsi="Times New Roman" w:cs="Times New Roman"/>
-          <w:lang w:eastAsia="zh-CN"/>
-        </w:rPr>
-        <w:t>0.0277183 ,</w:t>
-      </w:r>
-      <w:proofErr w:type="gramEnd"/>
-      <w:r>
-        <w:rPr>
-          <w:rFonts w:ascii="Times New Roman" w:hAnsi="Times New Roman" w:cs="Times New Roman"/>
-          <w:lang w:eastAsia="zh-CN"/>
-        </w:rPr>
-        <w:t xml:space="preserve">  0.08712993]</w:t>
+        <w:t>[ 0.17107984,  0.09117845,  0.15980279,  0.0500653 ,  0.09350334,</w:t>
+      </w:r>
+    </w:p>
+    <w:p>
+      <w:pPr>
+        <w:rPr>
+          <w:rFonts w:ascii="Times New Roman" w:hAnsi="Times New Roman" w:cs="Times New Roman"/>
+          <w:lang w:eastAsia="zh-CN"/>
+        </w:rPr>
+      </w:pPr>
+      <w:r>
+        <w:rPr>
+          <w:rFonts w:ascii="Times New Roman" w:hAnsi="Times New Roman" w:cs="Times New Roman"/>
+          <w:lang w:eastAsia="zh-CN"/>
+        </w:rPr>
+        <w:t xml:space="preserve">        0.12132185,  0.02592787,  0.05722703,  0.10208138,  0.01296393,</w:t>
+      </w:r>
+    </w:p>
+    <w:p>
+      <w:pPr>
+        <w:rPr>
+          <w:rFonts w:ascii="Times New Roman" w:hAnsi="Times New Roman" w:cs="Times New Roman"/>
+          <w:lang w:eastAsia="zh-CN"/>
+        </w:rPr>
+      </w:pPr>
+      <w:r>
+        <w:rPr>
+          <w:rFonts w:ascii="Times New Roman" w:hAnsi="Times New Roman" w:cs="Times New Roman"/>
+          <w:lang w:eastAsia="zh-CN"/>
+        </w:rPr>
+        <w:t xml:space="preserve">        0.0277183 ,  0.08712993]</w:t>
       </w:r>
     </w:p>
     <w:p>
@@ -2343,23 +2045,7 @@
           <w:rFonts w:ascii="Times New Roman" w:hAnsi="Times New Roman" w:cs="Times New Roman"/>
           <w:lang w:eastAsia="zh-CN"/>
         </w:rPr>
-        <w:t>U = P004 + P103 + P013 + P202 + P112 + P022 + P301 + P211 + P</w:t>
-      </w:r>
-      <w:proofErr w:type="gramStart"/>
-      <w:r>
-        <w:rPr>
-          <w:rFonts w:ascii="Times New Roman" w:hAnsi="Times New Roman" w:cs="Times New Roman"/>
-          <w:lang w:eastAsia="zh-CN"/>
-        </w:rPr>
-        <w:t>121  =</w:t>
-      </w:r>
-      <w:proofErr w:type="gramEnd"/>
-      <w:r>
-        <w:rPr>
-          <w:rFonts w:ascii="Times New Roman" w:hAnsi="Times New Roman" w:cs="Times New Roman"/>
-          <w:lang w:eastAsia="zh-CN"/>
-        </w:rPr>
-        <w:t xml:space="preserve"> </w:t>
+        <w:t xml:space="preserve">U = P004 + P103 + P013 + P202 + P112 + P022 + P301 + P211 + P121  = </w:t>
       </w:r>
       <w:r>
         <w:rPr>
@@ -2395,138 +2081,317 @@
     <w:p>
       <w:pPr>
         <w:rPr>
-          <w:rFonts w:ascii="Times New Roman" w:hAnsi="Times New Roman" w:cs="Times New Roman"/>
-          <w:lang w:eastAsia="zh-CN"/>
-        </w:rPr>
-      </w:pPr>
+          <w:rFonts w:ascii="Times New Roman" w:hAnsi="Times New Roman" w:cs="Times New Roman" w:hint="eastAsia"/>
+          <w:lang w:eastAsia="zh-CN"/>
+        </w:rPr>
+      </w:pPr>
+    </w:p>
+    <w:p>
+      <w:pPr>
+        <w:rPr>
+          <w:rFonts w:ascii="Times New Roman" w:hAnsi="Times New Roman" w:cs="Times New Roman"/>
+          <w:lang w:eastAsia="zh-CN"/>
+        </w:rPr>
+      </w:pPr>
+      <w:r>
+        <w:rPr>
+          <w:rFonts w:ascii="Times New Roman" w:hAnsi="Times New Roman" w:cs="Times New Roman"/>
+          <w:lang w:eastAsia="zh-CN"/>
+        </w:rPr>
+        <w:t>T</w:t>
+      </w:r>
+      <w:r>
+        <w:rPr>
+          <w:rFonts w:ascii="Times New Roman" w:hAnsi="Times New Roman" w:cs="Times New Roman"/>
+          <w:lang w:eastAsia="zh-CN"/>
+        </w:rPr>
+        <w:t>hroughput</w:t>
+      </w:r>
+      <w:r>
+        <w:rPr>
+          <w:rFonts w:ascii="Times New Roman" w:hAnsi="Times New Roman" w:cs="Times New Roman"/>
+          <w:lang w:eastAsia="zh-CN"/>
+        </w:rPr>
+        <w:t xml:space="preserve"> = U / S = 4.361 transactions </w:t>
+      </w:r>
+      <w:r>
+        <w:rPr>
+          <w:rFonts w:ascii="Times New Roman" w:hAnsi="Times New Roman" w:cs="Times New Roman"/>
+          <w:lang w:eastAsia="zh-CN"/>
+        </w:rPr>
+        <w:t>/s</w:t>
+      </w:r>
+    </w:p>
+    <w:p>
+      <w:pPr>
+        <w:rPr>
+          <w:rFonts w:ascii="Times New Roman" w:hAnsi="Times New Roman" w:cs="Times New Roman"/>
+          <w:lang w:eastAsia="zh-CN"/>
+        </w:rPr>
+      </w:pPr>
+    </w:p>
+    <w:p>
+      <w:pPr>
+        <w:rPr>
+          <w:rFonts w:ascii="Times New Roman" w:hAnsi="Times New Roman" w:cs="Times New Roman"/>
+          <w:lang w:eastAsia="zh-CN"/>
+        </w:rPr>
+      </w:pPr>
+      <w:r>
+        <w:rPr>
+          <w:rFonts w:ascii="Times New Roman" w:hAnsi="Times New Roman" w:cs="Times New Roman"/>
+          <w:lang w:eastAsia="zh-CN"/>
+        </w:rPr>
+        <w:t>(e)</w:t>
+      </w:r>
+    </w:p>
+    <w:p>
+      <w:pPr>
+        <w:rPr>
+          <w:rFonts w:ascii="Times New Roman" w:hAnsi="Times New Roman" w:cs="Times New Roman"/>
+          <w:lang w:eastAsia="zh-CN"/>
+        </w:rPr>
+      </w:pPr>
+    </w:p>
+    <w:p>
+      <w:pPr>
+        <w:rPr>
+          <w:rFonts w:ascii="Times New Roman" w:hAnsi="Times New Roman" w:cs="Times New Roman"/>
+          <w:lang w:eastAsia="zh-CN"/>
+        </w:rPr>
+      </w:pPr>
+      <w:r>
+        <w:rPr>
+          <w:rFonts w:ascii="Times New Roman" w:hAnsi="Times New Roman" w:cs="Times New Roman"/>
+          <w:lang w:eastAsia="zh-CN"/>
+        </w:rPr>
+        <w:t xml:space="preserve">The mean number of jobs in CPU1 = </w:t>
+      </w:r>
+    </w:p>
+    <w:p>
+      <w:pPr>
+        <w:rPr>
+          <w:rFonts w:ascii="Times New Roman" w:hAnsi="Times New Roman" w:cs="Times New Roman"/>
+          <w:lang w:eastAsia="zh-CN"/>
+        </w:rPr>
+      </w:pPr>
+      <w:r>
+        <w:rPr>
+          <w:rFonts w:ascii="Times New Roman" w:hAnsi="Times New Roman" w:cs="Times New Roman"/>
+          <w:lang w:eastAsia="zh-CN"/>
+        </w:rPr>
+        <w:t xml:space="preserve">1 * P103 + 2 * P202 + 1 * P112 + 3 * P301 + 2 * P211 + 1 * P1212 + 4 * P400 + 3 * P310 + 2 * P 220 = </w:t>
+      </w:r>
+      <w:r>
+        <w:rPr>
+          <w:rFonts w:ascii="Times New Roman" w:hAnsi="Times New Roman" w:cs="Times New Roman"/>
+          <w:lang w:eastAsia="zh-CN"/>
+        </w:rPr>
+        <w:t>0.88840192</w:t>
+      </w:r>
+    </w:p>
+    <w:p>
+      <w:pPr>
+        <w:rPr>
+          <w:rFonts w:ascii="Times New Roman" w:hAnsi="Times New Roman" w:cs="Times New Roman"/>
+          <w:lang w:eastAsia="zh-CN"/>
+        </w:rPr>
+      </w:pPr>
+    </w:p>
+    <w:p>
+      <w:pPr>
+        <w:rPr>
+          <w:rFonts w:ascii="Times New Roman" w:hAnsi="Times New Roman" w:cs="Times New Roman"/>
+          <w:lang w:eastAsia="zh-CN"/>
+        </w:rPr>
+      </w:pPr>
+      <w:r>
+        <w:rPr>
+          <w:rFonts w:ascii="Times New Roman" w:hAnsi="Times New Roman" w:cs="Times New Roman"/>
+          <w:lang w:eastAsia="zh-CN"/>
+        </w:rPr>
+        <w:t>(f)</w:t>
+      </w:r>
+    </w:p>
+    <w:p>
+      <w:pPr>
+        <w:rPr>
+          <w:rFonts w:ascii="Times New Roman" w:hAnsi="Times New Roman" w:cs="Times New Roman"/>
+          <w:lang w:eastAsia="zh-CN"/>
+        </w:rPr>
+      </w:pPr>
+      <w:r>
+        <w:rPr>
+          <w:rFonts w:ascii="Times New Roman" w:hAnsi="Times New Roman" w:cs="Times New Roman"/>
+          <w:lang w:eastAsia="zh-CN"/>
+        </w:rPr>
+        <w:t>CPU1 utilization is the sum of probabilities of states where there is at least one job at CPU1:</w:t>
+      </w:r>
+    </w:p>
+    <w:p>
+      <w:pPr>
+        <w:rPr>
+          <w:rFonts w:ascii="Times New Roman" w:hAnsi="Times New Roman" w:cs="Times New Roman"/>
+          <w:lang w:eastAsia="zh-CN"/>
+        </w:rPr>
+      </w:pPr>
+      <w:r>
+        <w:rPr>
+          <w:rFonts w:ascii="Times New Roman" w:hAnsi="Times New Roman" w:cs="Times New Roman"/>
+          <w:lang w:eastAsia="zh-CN"/>
+        </w:rPr>
+        <w:t xml:space="preserve">U = P103 + P202 + P112 + P 301 + P211 + P121 + P400 + P310 + P220 = </w:t>
+      </w:r>
+    </w:p>
+    <w:p>
+      <w:pPr>
+        <w:rPr>
+          <w:rFonts w:ascii="Times New Roman" w:hAnsi="Times New Roman" w:cs="Times New Roman"/>
+          <w:lang w:eastAsia="zh-CN"/>
+        </w:rPr>
+      </w:pPr>
+      <w:r>
+        <w:rPr>
+          <w:rFonts w:ascii="Times New Roman" w:hAnsi="Times New Roman" w:cs="Times New Roman"/>
+          <w:lang w:eastAsia="zh-CN"/>
+        </w:rPr>
+        <w:t>0.</w:t>
+      </w:r>
+      <w:r>
+        <w:rPr>
+          <w:rFonts w:ascii="Times New Roman" w:hAnsi="Times New Roman" w:cs="Times New Roman"/>
+          <w:lang w:eastAsia="zh-CN"/>
+        </w:rPr>
+        <w:t>54779553</w:t>
+      </w:r>
+    </w:p>
+    <w:p>
+      <w:pPr>
+        <w:rPr>
+          <w:rFonts w:ascii="Times New Roman" w:hAnsi="Times New Roman" w:cs="Times New Roman"/>
+          <w:lang w:eastAsia="zh-CN"/>
+        </w:rPr>
+      </w:pPr>
+    </w:p>
+    <w:p>
+      <w:pPr>
+        <w:rPr>
+          <w:rFonts w:ascii="Times New Roman" w:hAnsi="Times New Roman" w:cs="Times New Roman"/>
+          <w:lang w:eastAsia="zh-CN"/>
+        </w:rPr>
+      </w:pPr>
+      <w:r>
+        <w:rPr>
+          <w:rFonts w:ascii="Times New Roman" w:hAnsi="Times New Roman" w:cs="Times New Roman"/>
+          <w:lang w:eastAsia="zh-CN"/>
+        </w:rPr>
+        <w:t>S = 0.2s</w:t>
+      </w:r>
+    </w:p>
+    <w:p>
+      <w:pPr>
+        <w:rPr>
+          <w:rFonts w:ascii="Times New Roman" w:hAnsi="Times New Roman" w:cs="Times New Roman"/>
+          <w:lang w:eastAsia="zh-CN"/>
+        </w:rPr>
+      </w:pPr>
+    </w:p>
+    <w:p>
+      <w:pPr>
+        <w:rPr>
+          <w:rFonts w:ascii="Times New Roman" w:hAnsi="Times New Roman" w:cs="Times New Roman"/>
+          <w:lang w:eastAsia="zh-CN"/>
+        </w:rPr>
+      </w:pPr>
+      <w:r>
+        <w:rPr>
+          <w:rFonts w:ascii="Times New Roman" w:hAnsi="Times New Roman" w:cs="Times New Roman"/>
+          <w:lang w:eastAsia="zh-CN"/>
+        </w:rPr>
+        <w:t xml:space="preserve">X = U / S = </w:t>
+      </w:r>
+      <w:r>
+        <w:rPr>
+          <w:rFonts w:ascii="Times New Roman" w:hAnsi="Times New Roman" w:cs="Times New Roman"/>
+          <w:lang w:eastAsia="zh-CN"/>
+        </w:rPr>
+        <w:t>2.73897765</w:t>
+      </w:r>
+    </w:p>
+    <w:p>
+      <w:pPr>
+        <w:rPr>
+          <w:rFonts w:ascii="Times New Roman" w:hAnsi="Times New Roman" w:cs="Times New Roman"/>
+          <w:lang w:eastAsia="zh-CN"/>
+        </w:rPr>
+      </w:pPr>
+      <w:r>
+        <w:rPr>
+          <w:rFonts w:ascii="Times New Roman" w:hAnsi="Times New Roman" w:cs="Times New Roman"/>
+          <w:lang w:eastAsia="zh-CN"/>
+        </w:rPr>
+        <w:t>According to Little’s Law:</w:t>
+      </w:r>
+    </w:p>
+    <w:p>
+      <w:pPr>
+        <w:rPr>
+          <w:rFonts w:ascii="Times New Roman" w:hAnsi="Times New Roman" w:cs="Times New Roman"/>
+          <w:lang w:eastAsia="zh-CN"/>
+        </w:rPr>
+      </w:pPr>
+      <w:r>
+        <w:rPr>
+          <w:rFonts w:ascii="Times New Roman" w:hAnsi="Times New Roman" w:cs="Times New Roman"/>
+          <w:lang w:eastAsia="zh-CN"/>
+        </w:rPr>
+        <w:t xml:space="preserve">The mean response time of CPU1 = the mean number of jobs in CPU1/ throughput of CPU1 </w:t>
+      </w:r>
+    </w:p>
+    <w:p>
+      <w:pPr>
+        <w:rPr>
+          <w:rFonts w:ascii="Times New Roman" w:hAnsi="Times New Roman" w:cs="Times New Roman"/>
+          <w:lang w:eastAsia="zh-CN"/>
+        </w:rPr>
+      </w:pPr>
+      <w:r>
+        <w:rPr>
+          <w:rFonts w:ascii="Times New Roman" w:hAnsi="Times New Roman" w:cs="Times New Roman"/>
+          <w:lang w:eastAsia="zh-CN"/>
+        </w:rPr>
+        <w:t xml:space="preserve">= </w:t>
+      </w:r>
+      <w:r>
+        <w:rPr>
+          <w:rFonts w:ascii="Times New Roman" w:hAnsi="Times New Roman" w:cs="Times New Roman"/>
+          <w:lang w:eastAsia="zh-CN"/>
+        </w:rPr>
+        <w:t>0.88840192</w:t>
+      </w:r>
+      <w:r>
+        <w:rPr>
+          <w:rFonts w:ascii="Times New Roman" w:hAnsi="Times New Roman" w:cs="Times New Roman"/>
+          <w:lang w:eastAsia="zh-CN"/>
+        </w:rPr>
+        <w:t xml:space="preserve"> /  </w:t>
+      </w:r>
+      <w:r>
+        <w:rPr>
+          <w:rFonts w:ascii="Times New Roman" w:hAnsi="Times New Roman" w:cs="Times New Roman"/>
+          <w:lang w:eastAsia="zh-CN"/>
+        </w:rPr>
+        <w:t>4.361</w:t>
+      </w:r>
+      <w:r>
+        <w:rPr>
+          <w:rFonts w:ascii="Times New Roman" w:hAnsi="Times New Roman" w:cs="Times New Roman"/>
+          <w:lang w:eastAsia="zh-CN"/>
+        </w:rPr>
+        <w:t xml:space="preserve"> = 0.2037</w:t>
+      </w:r>
       <w:bookmarkStart w:id="0" w:name="_GoBack"/>
       <w:bookmarkEnd w:id="0"/>
-    </w:p>
-    <w:p>
-      <w:pPr>
-        <w:rPr>
-          <w:rFonts w:ascii="Times New Roman" w:hAnsi="Times New Roman" w:cs="Times New Roman"/>
-          <w:lang w:eastAsia="zh-CN"/>
-        </w:rPr>
-      </w:pPr>
-      <w:r>
-        <w:rPr>
-          <w:rFonts w:ascii="Times New Roman" w:hAnsi="Times New Roman" w:cs="Times New Roman"/>
-          <w:lang w:eastAsia="zh-CN"/>
-        </w:rPr>
-        <w:t>T</w:t>
-      </w:r>
-      <w:r>
-        <w:rPr>
-          <w:rFonts w:ascii="Times New Roman" w:hAnsi="Times New Roman" w:cs="Times New Roman"/>
-          <w:lang w:eastAsia="zh-CN"/>
-        </w:rPr>
-        <w:t>hroughput</w:t>
-      </w:r>
-      <w:r>
-        <w:rPr>
-          <w:rFonts w:ascii="Times New Roman" w:hAnsi="Times New Roman" w:cs="Times New Roman"/>
-          <w:lang w:eastAsia="zh-CN"/>
-        </w:rPr>
-        <w:t xml:space="preserve"> = U / S = 4.361 transactions </w:t>
-      </w:r>
-      <w:r>
-        <w:rPr>
-          <w:rFonts w:ascii="Times New Roman" w:hAnsi="Times New Roman" w:cs="Times New Roman"/>
-          <w:lang w:eastAsia="zh-CN"/>
-        </w:rPr>
-        <w:t>/s</w:t>
-      </w:r>
-    </w:p>
-    <w:p>
-      <w:pPr>
-        <w:rPr>
-          <w:rFonts w:ascii="Times New Roman" w:hAnsi="Times New Roman" w:cs="Times New Roman"/>
-          <w:lang w:eastAsia="zh-CN"/>
-        </w:rPr>
-      </w:pPr>
-    </w:p>
-    <w:p>
-      <w:pPr>
-        <w:rPr>
-          <w:rFonts w:ascii="Times New Roman" w:hAnsi="Times New Roman" w:cs="Times New Roman"/>
-          <w:lang w:eastAsia="zh-CN"/>
-        </w:rPr>
-      </w:pPr>
-      <w:r>
-        <w:rPr>
-          <w:rFonts w:ascii="Times New Roman" w:hAnsi="Times New Roman" w:cs="Times New Roman"/>
-          <w:lang w:eastAsia="zh-CN"/>
-        </w:rPr>
-        <w:t>(e)</w:t>
-      </w:r>
-    </w:p>
-    <w:p>
-      <w:pPr>
-        <w:rPr>
-          <w:rFonts w:ascii="Times New Roman" w:hAnsi="Times New Roman" w:cs="Times New Roman"/>
-          <w:lang w:eastAsia="zh-CN"/>
-        </w:rPr>
-      </w:pPr>
-      <w:r>
-        <w:rPr>
-          <w:rFonts w:ascii="Times New Roman" w:hAnsi="Times New Roman" w:cs="Times New Roman"/>
-          <w:lang w:eastAsia="zh-CN"/>
-        </w:rPr>
-        <w:t>CPU1</w:t>
-      </w:r>
-      <w:r>
-        <w:rPr>
-          <w:rFonts w:ascii="Times New Roman" w:hAnsi="Times New Roman" w:cs="Times New Roman"/>
-          <w:lang w:eastAsia="zh-CN"/>
-        </w:rPr>
-        <w:t xml:space="preserve"> utilization is the sum of probabilities of states where there is at least one job at </w:t>
-      </w:r>
-      <w:r>
-        <w:rPr>
-          <w:rFonts w:ascii="Times New Roman" w:hAnsi="Times New Roman" w:cs="Times New Roman"/>
-          <w:lang w:eastAsia="zh-CN"/>
-        </w:rPr>
-        <w:t>CPU1</w:t>
-      </w:r>
-      <w:r>
-        <w:rPr>
-          <w:rFonts w:ascii="Times New Roman" w:hAnsi="Times New Roman" w:cs="Times New Roman"/>
-          <w:lang w:eastAsia="zh-CN"/>
-        </w:rPr>
-        <w:t>:</w:t>
-      </w:r>
-    </w:p>
-    <w:p>
-      <w:pPr>
-        <w:rPr>
-          <w:rFonts w:ascii="Times New Roman" w:hAnsi="Times New Roman" w:cs="Times New Roman"/>
-          <w:lang w:eastAsia="zh-CN"/>
-        </w:rPr>
-      </w:pPr>
-      <w:r>
-        <w:rPr>
-          <w:rFonts w:ascii="Times New Roman" w:hAnsi="Times New Roman" w:cs="Times New Roman"/>
-          <w:lang w:eastAsia="zh-CN"/>
-        </w:rPr>
-        <w:t xml:space="preserve">U = P103 + P202 + P112 + P 301 + P211 + P121 + P400 + P310 + P220 = </w:t>
-      </w:r>
-    </w:p>
-    <w:p>
-      <w:pPr>
-        <w:rPr>
-          <w:rFonts w:ascii="Times New Roman" w:hAnsi="Times New Roman" w:cs="Times New Roman"/>
-          <w:lang w:eastAsia="zh-CN"/>
-        </w:rPr>
-      </w:pPr>
-    </w:p>
-    <w:p>
-      <w:pPr>
-        <w:rPr>
-          <w:rFonts w:ascii="Times New Roman" w:hAnsi="Times New Roman" w:cs="Times New Roman"/>
-          <w:lang w:eastAsia="zh-CN"/>
-        </w:rPr>
-      </w:pPr>
     </w:p>
     <w:p>
       <w:pPr>
@@ -2601,8 +2466,99 @@
       <w:lvlJc w:val="left"/>
     </w:lvl>
   </w:abstractNum>
+  <w:abstractNum w:abstractNumId="1">
+    <w:nsid w:val="2C212974"/>
+    <w:multiLevelType w:val="hybridMultilevel"/>
+    <w:tmpl w:val="636E0420"/>
+    <w:lvl w:ilvl="0" w:tplc="0409000F">
+      <w:numFmt w:val="decimal"/>
+      <w:lvlText w:val="%1."/>
+      <w:lvlJc w:val="left"/>
+      <w:pPr>
+        <w:ind w:left="720" w:hanging="360"/>
+      </w:pPr>
+      <w:rPr>
+        <w:rFonts w:hint="default"/>
+      </w:rPr>
+    </w:lvl>
+    <w:lvl w:ilvl="1" w:tplc="04090019" w:tentative="1">
+      <w:start w:val="1"/>
+      <w:numFmt w:val="lowerLetter"/>
+      <w:lvlText w:val="%2."/>
+      <w:lvlJc w:val="left"/>
+      <w:pPr>
+        <w:ind w:left="1440" w:hanging="360"/>
+      </w:pPr>
+    </w:lvl>
+    <w:lvl w:ilvl="2" w:tplc="0409001B" w:tentative="1">
+      <w:start w:val="1"/>
+      <w:numFmt w:val="lowerRoman"/>
+      <w:lvlText w:val="%3."/>
+      <w:lvlJc w:val="right"/>
+      <w:pPr>
+        <w:ind w:left="2160" w:hanging="180"/>
+      </w:pPr>
+    </w:lvl>
+    <w:lvl w:ilvl="3" w:tplc="0409000F" w:tentative="1">
+      <w:start w:val="1"/>
+      <w:numFmt w:val="decimal"/>
+      <w:lvlText w:val="%4."/>
+      <w:lvlJc w:val="left"/>
+      <w:pPr>
+        <w:ind w:left="2880" w:hanging="360"/>
+      </w:pPr>
+    </w:lvl>
+    <w:lvl w:ilvl="4" w:tplc="04090019" w:tentative="1">
+      <w:start w:val="1"/>
+      <w:numFmt w:val="lowerLetter"/>
+      <w:lvlText w:val="%5."/>
+      <w:lvlJc w:val="left"/>
+      <w:pPr>
+        <w:ind w:left="3600" w:hanging="360"/>
+      </w:pPr>
+    </w:lvl>
+    <w:lvl w:ilvl="5" w:tplc="0409001B" w:tentative="1">
+      <w:start w:val="1"/>
+      <w:numFmt w:val="lowerRoman"/>
+      <w:lvlText w:val="%6."/>
+      <w:lvlJc w:val="right"/>
+      <w:pPr>
+        <w:ind w:left="4320" w:hanging="180"/>
+      </w:pPr>
+    </w:lvl>
+    <w:lvl w:ilvl="6" w:tplc="0409000F" w:tentative="1">
+      <w:start w:val="1"/>
+      <w:numFmt w:val="decimal"/>
+      <w:lvlText w:val="%7."/>
+      <w:lvlJc w:val="left"/>
+      <w:pPr>
+        <w:ind w:left="5040" w:hanging="360"/>
+      </w:pPr>
+    </w:lvl>
+    <w:lvl w:ilvl="7" w:tplc="04090019" w:tentative="1">
+      <w:start w:val="1"/>
+      <w:numFmt w:val="lowerLetter"/>
+      <w:lvlText w:val="%8."/>
+      <w:lvlJc w:val="left"/>
+      <w:pPr>
+        <w:ind w:left="5760" w:hanging="360"/>
+      </w:pPr>
+    </w:lvl>
+    <w:lvl w:ilvl="8" w:tplc="0409001B" w:tentative="1">
+      <w:start w:val="1"/>
+      <w:numFmt w:val="lowerRoman"/>
+      <w:lvlText w:val="%9."/>
+      <w:lvlJc w:val="right"/>
+      <w:pPr>
+        <w:ind w:left="6480" w:hanging="180"/>
+      </w:pPr>
+    </w:lvl>
+  </w:abstractNum>
   <w:num w:numId="1">
     <w:abstractNumId w:val="0"/>
+  </w:num>
+  <w:num w:numId="2">
+    <w:abstractNumId w:val="1"/>
   </w:num>
 </w:numbering>
 </file>
@@ -3035,6 +2991,17 @@
     <w:semiHidden/>
     <w:unhideWhenUsed/>
   </w:style>
+  <w:style w:type="paragraph" w:styleId="ListParagraph">
+    <w:name w:val="List Paragraph"/>
+    <w:basedOn w:val="Normal"/>
+    <w:uiPriority w:val="34"/>
+    <w:qFormat/>
+    <w:rsid w:val="00A26DC2"/>
+    <w:pPr>
+      <w:ind w:left="720"/>
+      <w:contextualSpacing/>
+    </w:pPr>
+  </w:style>
 </w:styles>
 </file>
 

</xml_diff>